<commit_message>
prompt: Changed prompt in motivation_letter_generator.py to german
</commit_message>
<xml_diff>
--- a/motivation_letters/template/motivation_letter_template.docx
+++ b/motivation_letters/template/motivation_letter_template.docx
@@ -4,10 +4,190 @@
   <w:body>
     <w:p>
       <w:pPr>
+        <w:spacing w:after="0" w:line="240" w:lineRule="auto"/>
+      </w:pPr>
+      <w:r>
+        <w:t>Claudio Lutz</w:t>
+      </w:r>
+    </w:p>
+    <w:p>
+      <w:pPr>
+        <w:spacing w:after="0" w:line="240" w:lineRule="auto"/>
+      </w:pPr>
+      <w:r>
+        <w:t>Promenadenstrasse 72</w:t>
+      </w:r>
+    </w:p>
+    <w:p>
+      <w:pPr>
+        <w:spacing w:after="0" w:line="240" w:lineRule="auto"/>
+      </w:pPr>
+      <w:r>
+        <w:t>9400 Rorschach</w:t>
+      </w:r>
+    </w:p>
+    <w:p>
+      <w:pPr>
+        <w:spacing w:after="0" w:line="240" w:lineRule="auto"/>
+      </w:pPr>
+      <w:r>
+        <w:t>076 435 61 88</w:t>
+      </w:r>
+    </w:p>
+    <w:p>
+      <w:pPr>
+        <w:spacing w:after="0" w:line="240" w:lineRule="auto"/>
+      </w:pPr>
+    </w:p>
+    <w:p>
+      <w:pPr>
+        <w:spacing w:after="0" w:line="240" w:lineRule="auto"/>
+      </w:pPr>
+      <w:proofErr w:type="gramStart"/>
+      <w:r>
+        <w:t xml:space="preserve">{{ </w:t>
+      </w:r>
+      <w:proofErr w:type="spellStart"/>
+      <w:r>
+        <w:t>company</w:t>
+      </w:r>
+      <w:proofErr w:type="gramEnd"/>
+      <w:r>
+        <w:t>_</w:t>
+      </w:r>
+      <w:proofErr w:type="gramStart"/>
+      <w:r>
+        <w:t>name</w:t>
+      </w:r>
+      <w:proofErr w:type="spellEnd"/>
+      <w:r>
+        <w:t xml:space="preserve"> }</w:t>
+      </w:r>
+      <w:proofErr w:type="gramEnd"/>
+      <w:r>
+        <w:t>}</w:t>
+      </w:r>
+    </w:p>
+    <w:p>
+      <w:pPr>
+        <w:spacing w:after="0" w:line="240" w:lineRule="auto"/>
+      </w:pPr>
+      <w:proofErr w:type="gramStart"/>
+      <w:r>
+        <w:t xml:space="preserve">{{ </w:t>
+      </w:r>
+      <w:proofErr w:type="spellStart"/>
+      <w:r>
+        <w:t>company</w:t>
+      </w:r>
+      <w:proofErr w:type="gramEnd"/>
+      <w:r>
+        <w:t>_</w:t>
+      </w:r>
+      <w:proofErr w:type="gramStart"/>
+      <w:r>
+        <w:t>department</w:t>
+      </w:r>
+      <w:proofErr w:type="spellEnd"/>
+      <w:r>
+        <w:t xml:space="preserve"> }</w:t>
+      </w:r>
+      <w:proofErr w:type="gramEnd"/>
+      <w:r>
+        <w:t>}</w:t>
+      </w:r>
+    </w:p>
+    <w:p>
+      <w:pPr>
+        <w:spacing w:after="0" w:line="240" w:lineRule="auto"/>
+      </w:pPr>
+      <w:proofErr w:type="gramStart"/>
+      <w:r>
+        <w:t xml:space="preserve">{{ </w:t>
+      </w:r>
+      <w:proofErr w:type="spellStart"/>
+      <w:r>
+        <w:t>company</w:t>
+      </w:r>
+      <w:proofErr w:type="gramEnd"/>
+      <w:r>
+        <w:t>_street_</w:t>
+      </w:r>
+      <w:proofErr w:type="gramStart"/>
+      <w:r>
+        <w:t>number</w:t>
+      </w:r>
+      <w:proofErr w:type="spellEnd"/>
+      <w:r>
+        <w:t xml:space="preserve"> }</w:t>
+      </w:r>
+      <w:proofErr w:type="gramEnd"/>
+      <w:r>
+        <w:t>}</w:t>
+      </w:r>
+    </w:p>
+    <w:p>
+      <w:pPr>
+        <w:spacing w:after="0" w:line="240" w:lineRule="auto"/>
+      </w:pPr>
+      <w:proofErr w:type="gramStart"/>
+      <w:r>
+        <w:t xml:space="preserve">{{ </w:t>
+      </w:r>
+      <w:proofErr w:type="spellStart"/>
+      <w:r>
+        <w:t>company</w:t>
+      </w:r>
+      <w:proofErr w:type="gramEnd"/>
+      <w:r>
+        <w:t>_plz_</w:t>
+      </w:r>
+      <w:proofErr w:type="gramStart"/>
+      <w:r>
+        <w:t>city</w:t>
+      </w:r>
+      <w:proofErr w:type="spellEnd"/>
+      <w:r>
+        <w:t xml:space="preserve"> }</w:t>
+      </w:r>
+      <w:proofErr w:type="gramEnd"/>
+      <w:r>
+        <w:t>}</w:t>
+      </w:r>
+    </w:p>
+    <w:p>
+      <w:pPr>
+        <w:spacing w:after="0" w:line="240" w:lineRule="auto"/>
+      </w:pPr>
+    </w:p>
+    <w:p>
+      <w:pPr>
+        <w:spacing w:after="0" w:line="240" w:lineRule="auto"/>
+        <w:rPr>
+          <w:lang w:val="de-DE"/>
+        </w:rPr>
+      </w:pPr>
+      <w:r>
+        <w:t xml:space="preserve">Rorschach, </w:t>
+      </w:r>
+      <w:r>
+        <w:rPr>
+          <w:lang w:val="de-DE"/>
+        </w:rPr>
+        <w:t>20.04.2025</w:t>
+      </w:r>
+    </w:p>
+    <w:p>
+      <w:pPr>
+        <w:spacing w:after="0" w:line="240" w:lineRule="auto"/>
+      </w:pPr>
+    </w:p>
+    <w:p>
+      <w:pPr>
+        <w:spacing w:after="0" w:line="240" w:lineRule="auto"/>
         <w:rPr>
           <w:b/>
           <w:bCs/>
-          <w:lang w:val="en-CH"/>
         </w:rPr>
       </w:pPr>
       <w:proofErr w:type="gramStart"/>
@@ -15,464 +195,166 @@
         <w:rPr>
           <w:b/>
           <w:bCs/>
-          <w:lang w:val="en-CH"/>
         </w:rPr>
-        <w:t xml:space="preserve">{{ </w:t>
-      </w:r>
-      <w:proofErr w:type="spellStart"/>
+        <w:t>{{ subject</w:t>
+      </w:r>
+      <w:proofErr w:type="gramEnd"/>
       <w:r>
         <w:rPr>
           <w:b/>
           <w:bCs/>
-          <w:lang w:val="en-CH"/>
-        </w:rPr>
-        <w:t>company</w:t>
-      </w:r>
-      <w:proofErr w:type="gramEnd"/>
-      <w:r>
-        <w:rPr>
-          <w:b/>
-          <w:bCs/>
-          <w:lang w:val="en-CH"/>
-        </w:rPr>
-        <w:t>_</w:t>
-      </w:r>
-      <w:proofErr w:type="gramStart"/>
-      <w:r>
-        <w:rPr>
-          <w:b/>
-          <w:bCs/>
-          <w:lang w:val="en-CH"/>
-        </w:rPr>
-        <w:t>name</w:t>
-      </w:r>
-      <w:proofErr w:type="spellEnd"/>
-      <w:r>
-        <w:rPr>
-          <w:b/>
-          <w:bCs/>
-          <w:lang w:val="en-CH"/>
-        </w:rPr>
-        <w:t xml:space="preserve"> }</w:t>
-      </w:r>
-      <w:proofErr w:type="gramEnd"/>
-      <w:r>
-        <w:rPr>
-          <w:b/>
-          <w:bCs/>
-          <w:lang w:val="en-CH"/>
-        </w:rPr>
-        <w:t>}</w:t>
-      </w:r>
-    </w:p>
-    <w:p>
-      <w:pPr>
-        <w:rPr>
-          <w:lang w:val="en-CH"/>
-        </w:rPr>
-      </w:pPr>
-      <w:proofErr w:type="gramStart"/>
-      <w:r>
-        <w:rPr>
-          <w:lang w:val="en-CH"/>
-        </w:rPr>
-        <w:t xml:space="preserve">{{ </w:t>
-      </w:r>
-      <w:proofErr w:type="spellStart"/>
-      <w:r>
-        <w:rPr>
-          <w:lang w:val="en-CH"/>
-        </w:rPr>
-        <w:t>company</w:t>
-      </w:r>
-      <w:proofErr w:type="gramEnd"/>
-      <w:r>
-        <w:rPr>
-          <w:lang w:val="en-CH"/>
-        </w:rPr>
-        <w:t>_</w:t>
-      </w:r>
-      <w:proofErr w:type="gramStart"/>
-      <w:r>
-        <w:rPr>
-          <w:lang w:val="en-CH"/>
-        </w:rPr>
-        <w:t>department</w:t>
-      </w:r>
-      <w:proofErr w:type="spellEnd"/>
-      <w:r>
-        <w:rPr>
-          <w:lang w:val="en-CH"/>
-        </w:rPr>
-        <w:t xml:space="preserve"> }</w:t>
-      </w:r>
-      <w:proofErr w:type="gramEnd"/>
-      <w:r>
-        <w:rPr>
-          <w:lang w:val="en-CH"/>
-        </w:rPr>
-        <w:t>}</w:t>
-      </w:r>
-    </w:p>
-    <w:p>
-      <w:pPr>
-        <w:rPr>
-          <w:sz w:val="44"/>
-          <w:szCs w:val="44"/>
-          <w:lang w:val="en-CH"/>
-        </w:rPr>
-      </w:pPr>
-      <w:proofErr w:type="gramStart"/>
-      <w:r>
-        <w:rPr>
-          <w:sz w:val="44"/>
-          <w:szCs w:val="44"/>
-          <w:lang w:val="en-CH"/>
-        </w:rPr>
-        <w:t xml:space="preserve">{{ </w:t>
-      </w:r>
-      <w:proofErr w:type="spellStart"/>
-      <w:r>
-        <w:rPr>
-          <w:sz w:val="44"/>
-          <w:szCs w:val="44"/>
-          <w:lang w:val="en-CH"/>
-        </w:rPr>
-        <w:t>company</w:t>
-      </w:r>
-      <w:proofErr w:type="gramEnd"/>
-      <w:r>
-        <w:rPr>
-          <w:sz w:val="44"/>
-          <w:szCs w:val="44"/>
-          <w:lang w:val="en-CH"/>
-        </w:rPr>
-        <w:t>_street_</w:t>
-      </w:r>
-      <w:proofErr w:type="gramStart"/>
-      <w:r>
-        <w:rPr>
-          <w:sz w:val="44"/>
-          <w:szCs w:val="44"/>
-          <w:lang w:val="en-CH"/>
-        </w:rPr>
-        <w:t>number</w:t>
-      </w:r>
-      <w:proofErr w:type="spellEnd"/>
-      <w:r>
-        <w:rPr>
-          <w:sz w:val="44"/>
-          <w:szCs w:val="44"/>
-          <w:lang w:val="en-CH"/>
-        </w:rPr>
-        <w:t xml:space="preserve"> }</w:t>
-      </w:r>
-      <w:proofErr w:type="gramEnd"/>
-      <w:r>
-        <w:rPr>
-          <w:sz w:val="44"/>
-          <w:szCs w:val="44"/>
-          <w:lang w:val="en-CH"/>
-        </w:rPr>
-        <w:t>}</w:t>
-      </w:r>
-    </w:p>
-    <w:p>
-      <w:pPr>
-        <w:rPr>
-          <w:lang w:val="en-CH"/>
-        </w:rPr>
-      </w:pPr>
-      <w:proofErr w:type="gramStart"/>
-      <w:r>
-        <w:rPr>
-          <w:lang w:val="en-CH"/>
-        </w:rPr>
-        <w:t xml:space="preserve">{{ </w:t>
-      </w:r>
-      <w:proofErr w:type="spellStart"/>
-      <w:r>
-        <w:rPr>
-          <w:lang w:val="en-CH"/>
-        </w:rPr>
-        <w:t>company</w:t>
-      </w:r>
-      <w:proofErr w:type="gramEnd"/>
-      <w:r>
-        <w:rPr>
-          <w:lang w:val="en-CH"/>
-        </w:rPr>
-        <w:t>_plz_</w:t>
-      </w:r>
-      <w:proofErr w:type="gramStart"/>
-      <w:r>
-        <w:rPr>
-          <w:lang w:val="en-CH"/>
-        </w:rPr>
-        <w:t>city</w:t>
-      </w:r>
-      <w:proofErr w:type="spellEnd"/>
-      <w:r>
-        <w:rPr>
-          <w:lang w:val="en-CH"/>
-        </w:rPr>
-        <w:t xml:space="preserve"> }</w:t>
-      </w:r>
-      <w:proofErr w:type="gramEnd"/>
-      <w:r>
-        <w:rPr>
-          <w:lang w:val="en-CH"/>
-        </w:rPr>
-        <w:t>}</w:t>
-      </w:r>
-    </w:p>
-    <w:p>
-      <w:pPr>
-        <w:rPr>
-          <w:lang w:val="en-CH"/>
-        </w:rPr>
-      </w:pPr>
-      <w:proofErr w:type="gramStart"/>
-      <w:r>
-        <w:rPr>
-          <w:lang w:val="en-CH"/>
-        </w:rPr>
-        <w:t>{{ date</w:t>
-      </w:r>
-      <w:proofErr w:type="gramEnd"/>
-      <w:r>
-        <w:rPr>
-          <w:lang w:val="en-CH"/>
         </w:rPr>
         <w:t xml:space="preserve"> }}</w:t>
       </w:r>
     </w:p>
     <w:p>
       <w:pPr>
-        <w:rPr>
-          <w:lang w:val="en-CH"/>
-        </w:rPr>
+        <w:spacing w:after="0" w:line="240" w:lineRule="auto"/>
+      </w:pPr>
+    </w:p>
+    <w:p>
+      <w:pPr>
+        <w:spacing w:after="0" w:line="240" w:lineRule="auto"/>
       </w:pPr>
       <w:proofErr w:type="gramStart"/>
       <w:r>
-        <w:rPr>
-          <w:lang w:val="en-CH"/>
-        </w:rPr>
-        <w:t>{{ subject</w:t>
+        <w:t>{{ greeting</w:t>
       </w:r>
       <w:proofErr w:type="gramEnd"/>
       <w:r>
-        <w:rPr>
-          <w:lang w:val="en-CH"/>
-        </w:rPr>
         <w:t xml:space="preserve"> }}</w:t>
       </w:r>
     </w:p>
     <w:p>
       <w:pPr>
-        <w:rPr>
-          <w:lang w:val="en-CH"/>
-        </w:rPr>
+        <w:spacing w:after="0" w:line="240" w:lineRule="auto"/>
+      </w:pPr>
+    </w:p>
+    <w:p>
+      <w:pPr>
+        <w:spacing w:after="0" w:line="240" w:lineRule="auto"/>
       </w:pPr>
       <w:proofErr w:type="gramStart"/>
       <w:r>
-        <w:rPr>
-          <w:lang w:val="en-CH"/>
-        </w:rPr>
-        <w:t>{{ greeting</w:t>
+        <w:t>{{ introduction</w:t>
       </w:r>
       <w:proofErr w:type="gramEnd"/>
       <w:r>
-        <w:rPr>
-          <w:lang w:val="en-CH"/>
-        </w:rPr>
         <w:t xml:space="preserve"> }}</w:t>
       </w:r>
     </w:p>
     <w:p>
       <w:pPr>
-        <w:rPr>
-          <w:lang w:val="en-CH"/>
-        </w:rPr>
+        <w:spacing w:after="0" w:line="240" w:lineRule="auto"/>
+      </w:pPr>
+      <w:r>
+        <w:t xml:space="preserve">{% for paragraph in </w:t>
+      </w:r>
+      <w:proofErr w:type="spellStart"/>
+      <w:r>
+        <w:t>body_paragraphs</w:t>
+      </w:r>
+      <w:proofErr w:type="spellEnd"/>
+      <w:r>
+        <w:t xml:space="preserve"> %}</w:t>
+      </w:r>
+    </w:p>
+    <w:p>
+      <w:pPr>
+        <w:spacing w:after="0" w:line="240" w:lineRule="auto"/>
       </w:pPr>
       <w:proofErr w:type="gramStart"/>
       <w:r>
-        <w:rPr>
-          <w:lang w:val="en-CH"/>
-        </w:rPr>
-        <w:t>{{ introduction</w:t>
+        <w:t>{{ paragraph</w:t>
       </w:r>
       <w:proofErr w:type="gramEnd"/>
       <w:r>
-        <w:rPr>
-          <w:lang w:val="en-CH"/>
-        </w:rPr>
         <w:t xml:space="preserve"> }}</w:t>
       </w:r>
     </w:p>
     <w:p>
       <w:pPr>
-        <w:rPr>
-          <w:lang w:val="en-CH"/>
-        </w:rPr>
-      </w:pPr>
-      <w:r>
-        <w:rPr>
-          <w:lang w:val="en-CH"/>
-        </w:rPr>
-        <w:t xml:space="preserve">{% for paragraph in </w:t>
+        <w:spacing w:after="0" w:line="240" w:lineRule="auto"/>
+      </w:pPr>
+      <w:r>
+        <w:t xml:space="preserve">{% </w:t>
       </w:r>
       <w:proofErr w:type="spellStart"/>
       <w:r>
-        <w:rPr>
-          <w:lang w:val="en-CH"/>
-        </w:rPr>
-        <w:t>body_paragraphs</w:t>
+        <w:t>endfor</w:t>
       </w:r>
       <w:proofErr w:type="spellEnd"/>
       <w:r>
-        <w:rPr>
-          <w:lang w:val="en-CH"/>
-        </w:rPr>
         <w:t xml:space="preserve"> %}</w:t>
       </w:r>
     </w:p>
     <w:p>
       <w:pPr>
-        <w:rPr>
-          <w:lang w:val="en-CH"/>
-        </w:rPr>
+        <w:spacing w:after="0" w:line="240" w:lineRule="auto"/>
       </w:pPr>
       <w:proofErr w:type="gramStart"/>
       <w:r>
-        <w:rPr>
-          <w:lang w:val="en-CH"/>
-        </w:rPr>
-        <w:t>{{ paragraph</w:t>
+        <w:t>{{ closing</w:t>
       </w:r>
       <w:proofErr w:type="gramEnd"/>
       <w:r>
-        <w:rPr>
-          <w:lang w:val="en-CH"/>
-        </w:rPr>
         <w:t xml:space="preserve"> }}</w:t>
       </w:r>
     </w:p>
     <w:p>
       <w:pPr>
-        <w:rPr>
-          <w:lang w:val="en-CH"/>
-        </w:rPr>
-      </w:pPr>
-      <w:r>
-        <w:rPr>
-          <w:lang w:val="en-CH"/>
-        </w:rPr>
-        <w:t xml:space="preserve">{% </w:t>
+        <w:spacing w:after="0" w:line="240" w:lineRule="auto"/>
+      </w:pPr>
+    </w:p>
+    <w:p>
+      <w:pPr>
+        <w:spacing w:after="0" w:line="240" w:lineRule="auto"/>
+      </w:pPr>
+      <w:proofErr w:type="gramStart"/>
+      <w:r>
+        <w:t>{{ signature</w:t>
+      </w:r>
+      <w:proofErr w:type="gramEnd"/>
+      <w:r>
+        <w:t xml:space="preserve"> }}</w:t>
+      </w:r>
+    </w:p>
+    <w:p>
+      <w:pPr>
+        <w:spacing w:after="0" w:line="240" w:lineRule="auto"/>
+      </w:pPr>
+    </w:p>
+    <w:p>
+      <w:pPr>
+        <w:spacing w:after="0" w:line="240" w:lineRule="auto"/>
+      </w:pPr>
+    </w:p>
+    <w:p>
+      <w:pPr>
+        <w:spacing w:after="0" w:line="240" w:lineRule="auto"/>
+      </w:pPr>
+      <w:proofErr w:type="gramStart"/>
+      <w:r>
+        <w:t xml:space="preserve">{{ </w:t>
       </w:r>
       <w:proofErr w:type="spellStart"/>
       <w:r>
-        <w:rPr>
-          <w:lang w:val="en-CH"/>
-        </w:rPr>
-        <w:t>endfor</w:t>
+        <w:t>full</w:t>
+      </w:r>
+      <w:proofErr w:type="gramEnd"/>
+      <w:r>
+        <w:t>_</w:t>
+      </w:r>
+      <w:proofErr w:type="gramStart"/>
+      <w:r>
+        <w:t>name</w:t>
       </w:r>
       <w:proofErr w:type="spellEnd"/>
       <w:r>
-        <w:rPr>
-          <w:lang w:val="en-CH"/>
-        </w:rPr>
-        <w:t xml:space="preserve"> %}</w:t>
-      </w:r>
-    </w:p>
-    <w:p>
-      <w:pPr>
-        <w:rPr>
-          <w:lang w:val="en-CH"/>
-        </w:rPr>
-      </w:pPr>
-      <w:proofErr w:type="gramStart"/>
-      <w:r>
-        <w:rPr>
-          <w:lang w:val="en-CH"/>
-        </w:rPr>
-        <w:t>{{ closing</w:t>
+        <w:t xml:space="preserve"> }</w:t>
       </w:r>
       <w:proofErr w:type="gramEnd"/>
       <w:r>
-        <w:rPr>
-          <w:lang w:val="en-CH"/>
-        </w:rPr>
-        <w:t xml:space="preserve"> }}</w:t>
-      </w:r>
-    </w:p>
-    <w:p>
-      <w:pPr>
-        <w:rPr>
-          <w:lang w:val="en-CH"/>
-        </w:rPr>
-      </w:pPr>
-      <w:proofErr w:type="gramStart"/>
-      <w:r>
-        <w:rPr>
-          <w:lang w:val="en-CH"/>
-        </w:rPr>
-        <w:t>{{ signature</w:t>
-      </w:r>
-      <w:proofErr w:type="gramEnd"/>
-      <w:r>
-        <w:rPr>
-          <w:lang w:val="en-CH"/>
-        </w:rPr>
-        <w:t xml:space="preserve"> }}</w:t>
-      </w:r>
-    </w:p>
-    <w:p>
-      <w:pPr>
-        <w:rPr>
-          <w:lang w:val="en-CH"/>
-        </w:rPr>
-      </w:pPr>
-      <w:proofErr w:type="gramStart"/>
-      <w:r>
-        <w:rPr>
-          <w:lang w:val="en-CH"/>
-        </w:rPr>
-        <w:t xml:space="preserve">{{ </w:t>
-      </w:r>
-      <w:proofErr w:type="spellStart"/>
-      <w:r>
-        <w:rPr>
-          <w:lang w:val="en-CH"/>
-        </w:rPr>
-        <w:t>full</w:t>
-      </w:r>
-      <w:proofErr w:type="gramEnd"/>
-      <w:r>
-        <w:rPr>
-          <w:lang w:val="en-CH"/>
-        </w:rPr>
-        <w:t>_</w:t>
-      </w:r>
-      <w:proofErr w:type="gramStart"/>
-      <w:r>
-        <w:rPr>
-          <w:lang w:val="en-CH"/>
-        </w:rPr>
-        <w:t>name</w:t>
-      </w:r>
-      <w:proofErr w:type="spellEnd"/>
-      <w:r>
-        <w:rPr>
-          <w:lang w:val="en-CH"/>
-        </w:rPr>
-        <w:t xml:space="preserve"> }</w:t>
-      </w:r>
-      <w:proofErr w:type="gramEnd"/>
-      <w:r>
-        <w:rPr>
-          <w:lang w:val="en-CH"/>
-        </w:rPr>
         <w:t>}</w:t>
       </w:r>
     </w:p>
@@ -1089,6 +971,7 @@
   <w:style w:type="character" w:default="1" w:styleId="Absatz-Standardschriftart">
     <w:name w:val="Default Paragraph Font"/>
     <w:uiPriority w:val="1"/>
+    <w:semiHidden/>
     <w:unhideWhenUsed/>
   </w:style>
   <w:style w:type="table" w:default="1" w:styleId="NormaleTabelle">

</xml_diff>